<commit_message>
FCA2-139: for this Dev task
</commit_message>
<xml_diff>
--- a/Code file.docx
+++ b/Code file.docx
@@ -4,23 +4,12 @@
   <w:body>
     <w:p>
       <w:r>
-        <w:t xml:space="preserve">Twinkle </w:t>
+        <w:t>Twinkle Twinkle litte star……..</w:t>
       </w:r>
-      <w:proofErr w:type="spellStart"/>
+    </w:p>
+    <w:p>
       <w:r>
-        <w:t>Twinkle</w:t>
-      </w:r>
-      <w:proofErr w:type="spellEnd"/>
-      <w:r>
-        <w:t xml:space="preserve"> </w:t>
-      </w:r>
-      <w:proofErr w:type="spellStart"/>
-      <w:r>
-        <w:t>litte</w:t>
-      </w:r>
-      <w:proofErr w:type="spellEnd"/>
-      <w:r>
-        <w:t xml:space="preserve"> star……..</w:t>
+        <w:t>Johhny Johhny Yes Papa…</w:t>
       </w:r>
     </w:p>
     <w:sectPr>

</xml_diff>